<commit_message>
data cleaning (on the notebook)
</commit_message>
<xml_diff>
--- a/Spark - TP2 - Xavier Bracquart.docx
+++ b/Spark - TP2 - Xavier Bracquart.docx
@@ -874,7 +874,146 @@
           <w:szCs w:val="22"/>
           <w:lang w:val="fr-FR" w:eastAsia="en-US" w:bidi="ar-SA"/>
         </w:rPr>
-        <w:t>Gérer le fait que le csv ait mal séparé certaines colonnes à cause des virgules présentes dans le texte.</w:t>
+        <w:t>Certaines lignes du csv, qui contiennent des virgules dans la description (la virgule est aussi le délimiteur du csv) ont mal été lues. On ajoute donc ces deux options à la lecture du csv :</w:t>
+      </w:r>
+    </w:p>
+    <w:p>
+      <w:pPr>
+        <w:pStyle w:val="Texteprformat"/>
+        <w:rPr>
+          <w:rFonts w:ascii="Calibri" w:hAnsi="Calibri" w:eastAsia="Calibri" w:cs="" w:asciiTheme="minorHAnsi" w:cstheme="minorBidi" w:eastAsiaTheme="minorHAnsi" w:hAnsiTheme="minorHAnsi"/>
+          <w:color w:val="auto"/>
+          <w:kern w:val="0"/>
+          <w:sz w:val="22"/>
+          <w:szCs w:val="22"/>
+          <w:lang w:val="fr-FR" w:eastAsia="en-US" w:bidi="ar-SA"/>
+        </w:rPr>
+      </w:pPr>
+      <w:r>
+        <w:rPr>
+          <w:rFonts w:eastAsia="Calibri" w:cs="" w:ascii="Calibri" w:hAnsi="Calibri" w:cstheme="minorBidi" w:eastAsiaTheme="minorHAnsi"/>
+          <w:color w:val="auto"/>
+          <w:kern w:val="0"/>
+          <w:sz w:val="22"/>
+          <w:szCs w:val="22"/>
+          <w:lang w:val="fr-FR" w:eastAsia="en-US" w:bidi="ar-SA"/>
+        </w:rPr>
+        <w:t>.option("quote", "\"")</w:t>
+      </w:r>
+    </w:p>
+    <w:p>
+      <w:pPr>
+        <w:pStyle w:val="Texteprformat"/>
+        <w:rPr>
+          <w:rFonts w:ascii="Calibri" w:hAnsi="Calibri" w:eastAsia="Calibri" w:cs="" w:asciiTheme="minorHAnsi" w:cstheme="minorBidi" w:eastAsiaTheme="minorHAnsi" w:hAnsiTheme="minorHAnsi"/>
+          <w:color w:val="auto"/>
+          <w:kern w:val="0"/>
+          <w:sz w:val="22"/>
+          <w:szCs w:val="22"/>
+          <w:lang w:val="fr-FR" w:eastAsia="en-US" w:bidi="ar-SA"/>
+        </w:rPr>
+      </w:pPr>
+      <w:r>
+        <w:rPr>
+          <w:rFonts w:eastAsia="Calibri" w:cs="" w:ascii="Calibri" w:hAnsi="Calibri" w:cstheme="minorBidi" w:eastAsiaTheme="minorHAnsi"/>
+          <w:color w:val="auto"/>
+          <w:kern w:val="0"/>
+          <w:sz w:val="22"/>
+          <w:szCs w:val="22"/>
+          <w:lang w:val="fr-FR" w:eastAsia="en-US" w:bidi="ar-SA"/>
+        </w:rPr>
+        <w:t>.option("escape", "\"")</w:t>
+      </w:r>
+    </w:p>
+    <w:p>
+      <w:pPr>
+        <w:pStyle w:val="Texteprformat"/>
+        <w:rPr>
+          <w:rFonts w:ascii="Calibri" w:hAnsi="Calibri" w:eastAsia="Calibri" w:cs="" w:asciiTheme="minorHAnsi" w:cstheme="minorBidi" w:eastAsiaTheme="minorHAnsi" w:hAnsiTheme="minorHAnsi"/>
+          <w:color w:val="auto"/>
+          <w:kern w:val="0"/>
+          <w:sz w:val="22"/>
+          <w:szCs w:val="22"/>
+          <w:lang w:val="fr-FR" w:eastAsia="en-US" w:bidi="ar-SA"/>
+        </w:rPr>
+      </w:pPr>
+      <w:r>
+        <w:rPr>
+          <w:rFonts w:eastAsia="Calibri" w:cs="" w:cstheme="minorBidi" w:eastAsiaTheme="minorHAnsi" w:ascii="Calibri" w:hAnsi="Calibri"/>
+          <w:color w:val="auto"/>
+          <w:kern w:val="0"/>
+          <w:sz w:val="22"/>
+          <w:szCs w:val="22"/>
+          <w:lang w:val="fr-FR" w:eastAsia="en-US" w:bidi="ar-SA"/>
+        </w:rPr>
+      </w:r>
+    </w:p>
+    <w:p>
+      <w:pPr>
+        <w:pStyle w:val="Texteprformat"/>
+        <w:rPr>
+          <w:rFonts w:ascii="Calibri" w:hAnsi="Calibri" w:eastAsia="Calibri" w:cs="" w:asciiTheme="minorHAnsi" w:cstheme="minorBidi" w:eastAsiaTheme="minorHAnsi" w:hAnsiTheme="minorHAnsi"/>
+          <w:color w:val="auto"/>
+          <w:kern w:val="0"/>
+          <w:sz w:val="22"/>
+          <w:szCs w:val="22"/>
+          <w:lang w:val="fr-FR" w:eastAsia="en-US" w:bidi="ar-SA"/>
+        </w:rPr>
+      </w:pPr>
+      <w:r>
+        <w:rPr>
+          <w:rFonts w:eastAsia="Calibri" w:cs="" w:cstheme="minorBidi" w:eastAsiaTheme="minorHAnsi" w:ascii="Calibri" w:hAnsi="Calibri"/>
+          <w:color w:val="auto"/>
+          <w:kern w:val="0"/>
+          <w:sz w:val="22"/>
+          <w:szCs w:val="22"/>
+          <w:lang w:val="fr-FR" w:eastAsia="en-US" w:bidi="ar-SA"/>
+        </w:rPr>
+        <w:drawing>
+          <wp:anchor behindDoc="0" distT="0" distB="0" distL="0" distR="0" simplePos="0" locked="0" layoutInCell="1" allowOverlap="1" relativeHeight="7">
+            <wp:simplePos x="0" y="0"/>
+            <wp:positionH relativeFrom="column">
+              <wp:posOffset>-400050</wp:posOffset>
+            </wp:positionH>
+            <wp:positionV relativeFrom="paragraph">
+              <wp:posOffset>635</wp:posOffset>
+            </wp:positionV>
+            <wp:extent cx="6878320" cy="1391920"/>
+            <wp:effectExtent l="0" t="0" r="0" b="0"/>
+            <wp:wrapSquare wrapText="largest"/>
+            <wp:docPr id="6" name="Image6" descr=""/>
+            <wp:cNvGraphicFramePr>
+              <a:graphicFrameLocks xmlns:a="http://schemas.openxmlformats.org/drawingml/2006/main" noChangeAspect="1"/>
+            </wp:cNvGraphicFramePr>
+            <a:graphic xmlns:a="http://schemas.openxmlformats.org/drawingml/2006/main">
+              <a:graphicData uri="http://schemas.openxmlformats.org/drawingml/2006/picture">
+                <pic:pic xmlns:pic="http://schemas.openxmlformats.org/drawingml/2006/picture">
+                  <pic:nvPicPr>
+                    <pic:cNvPr id="6" name="Image6" descr=""/>
+                    <pic:cNvPicPr>
+                      <a:picLocks noChangeAspect="1" noChangeArrowheads="1"/>
+                    </pic:cNvPicPr>
+                  </pic:nvPicPr>
+                  <pic:blipFill>
+                    <a:blip r:embed="rId8"/>
+                    <a:stretch>
+                      <a:fillRect/>
+                    </a:stretch>
+                  </pic:blipFill>
+                  <pic:spPr bwMode="auto">
+                    <a:xfrm>
+                      <a:off x="0" y="0"/>
+                      <a:ext cx="6878320" cy="1391920"/>
+                    </a:xfrm>
+                    <a:prstGeom prst="rect">
+                      <a:avLst/>
+                    </a:prstGeom>
+                  </pic:spPr>
+                </pic:pic>
+              </a:graphicData>
+            </a:graphic>
+          </wp:anchor>
+        </w:drawing>
       </w:r>
     </w:p>
     <w:p>
@@ -885,10 +1024,31 @@
       </w:pPr>
       <w:r>
         <w:rPr/>
+        <w:t>Seules 443 lignes étaient concernées (cf les valeurs incohérentes dans final_status par exemple (la valeur maximale devrait être 1). C’est peu par rapport aux 108 000 lignes de départ, mais le fait de les enlever facilitera le data cleaning.</w:t>
+      </w:r>
+    </w:p>
+    <w:p>
+      <w:pPr>
+        <w:pStyle w:val="Normal"/>
+        <w:spacing w:before="0" w:after="160"/>
+        <w:rPr/>
+      </w:pPr>
+      <w:r>
+        <w:rPr/>
+      </w:r>
+    </w:p>
+    <w:p>
+      <w:pPr>
+        <w:pStyle w:val="Normal"/>
+        <w:spacing w:before="0" w:after="160"/>
+        <w:rPr/>
+      </w:pPr>
+      <w:r>
+        <w:rPr/>
       </w:r>
     </w:p>
     <w:sectPr>
-      <w:footerReference w:type="default" r:id="rId8"/>
+      <w:footerReference w:type="default" r:id="rId9"/>
       <w:type w:val="nextPage"/>
       <w:pgSz w:w="11906" w:h="16838"/>
       <w:pgMar w:left="1417" w:right="1417" w:header="0" w:top="1417" w:footer="708" w:bottom="1417" w:gutter="0"/>
@@ -909,7 +1069,7 @@
         <w:docPartGallery w:val="Page Numbers (Bottom of Page)"/>
         <w:docPartUnique w:val="true"/>
       </w:docPartObj>
-      <w:id w:val="468872483"/>
+      <w:id w:val="2011440763"/>
     </w:sdtPr>
     <w:sdtContent>
       <w:p>
@@ -932,7 +1092,7 @@
         </w:r>
         <w:r>
           <w:rPr/>
-          <w:t>1</w:t>
+          <w:t>3</w:t>
         </w:r>
         <w:r>
           <w:rPr/>
@@ -1624,6 +1784,16 @@
     <w:qFormat/>
     <w:rPr/>
   </w:style>
+  <w:style w:type="character" w:styleId="ListLabel9">
+    <w:name w:val="ListLabel 9"/>
+    <w:qFormat/>
+    <w:rPr/>
+  </w:style>
+  <w:style w:type="character" w:styleId="ListLabel10">
+    <w:name w:val="ListLabel 10"/>
+    <w:qFormat/>
+    <w:rPr/>
+  </w:style>
   <w:style w:type="paragraph" w:styleId="Titre">
     <w:name w:val="Titre"/>
     <w:basedOn w:val="Normal"/>

</xml_diff>